<commit_message>
Update Scrum sprint 1 backlog.docx
</commit_message>
<xml_diff>
--- a/Word Documents/Scrum sprint 1 backlog.docx
+++ b/Word Documents/Scrum sprint 1 backlog.docx
@@ -4,7 +4,7 @@
   <w:body>
     <w:p>
       <w:pPr>
-        <w:pStyle w:val="Titel"/>
+        <w:pStyle w:val="Title"/>
         <w:jc w:val="center"/>
       </w:pPr>
       <w:proofErr w:type="spellStart"/>
@@ -23,7 +23,7 @@
     </w:p>
     <w:tbl>
       <w:tblPr>
-        <w:tblStyle w:val="Tabel-Gitter"/>
+        <w:tblStyle w:val="TableGrid"/>
         <w:tblW w:w="9864" w:type="dxa"/>
         <w:tblLook w:val="04A0" w:firstRow="1" w:lastRow="0" w:firstColumn="1" w:lastColumn="0" w:noHBand="0" w:noVBand="1"/>
       </w:tblPr>
@@ -80,7 +80,10 @@
               </w:rPr>
             </w:pPr>
             <w:r>
-              <w:t>Retailer wants to provide sales data to HQ</w:t>
+              <w:rPr>
+                <w:lang w:val="en-US"/>
+              </w:rPr>
+              <w:t>Warehouse want to provide stock inventory to HQ</w:t>
             </w:r>
           </w:p>
         </w:tc>
@@ -94,6 +97,18 @@
                 <w:lang w:val="en-US"/>
               </w:rPr>
             </w:pPr>
+            <w:r>
+              <w:rPr>
+                <w:lang w:val="en-US"/>
+              </w:rPr>
+              <w:t>6</w:t>
+            </w:r>
+            <w:r>
+              <w:rPr>
+                <w:lang w:val="en-US"/>
+              </w:rPr>
+              <w:t>hr</w:t>
+            </w:r>
           </w:p>
         </w:tc>
         <w:tc>
@@ -106,6 +121,12 @@
                 <w:lang w:val="en-US"/>
               </w:rPr>
             </w:pPr>
+            <w:r>
+              <w:rPr>
+                <w:lang w:val="en-US"/>
+              </w:rPr>
+              <w:t>1</w:t>
+            </w:r>
           </w:p>
         </w:tc>
       </w:tr>
@@ -116,12 +137,16 @@
           </w:tcPr>
           <w:p>
             <w:pPr>
-              <w:rPr>
-                <w:lang w:val="en-US"/>
-              </w:rPr>
-            </w:pPr>
-            <w:r>
-              <w:t>Retailer wants to provide stock inventory to HQ</w:t>
+              <w:spacing w:line="259" w:lineRule="auto"/>
+              <w:rPr>
+                <w:lang w:val="en-US"/>
+              </w:rPr>
+            </w:pPr>
+            <w:r>
+              <w:rPr>
+                <w:lang w:val="en-US"/>
+              </w:rPr>
+              <w:t>Warehouse wants to be able to see their stock</w:t>
             </w:r>
           </w:p>
         </w:tc>
@@ -135,6 +160,18 @@
                 <w:lang w:val="en-US"/>
               </w:rPr>
             </w:pPr>
+            <w:r>
+              <w:rPr>
+                <w:lang w:val="en-US"/>
+              </w:rPr>
+              <w:t>4</w:t>
+            </w:r>
+            <w:r>
+              <w:rPr>
+                <w:lang w:val="en-US"/>
+              </w:rPr>
+              <w:t>hr</w:t>
+            </w:r>
           </w:p>
         </w:tc>
         <w:tc>
@@ -147,6 +184,12 @@
                 <w:lang w:val="en-US"/>
               </w:rPr>
             </w:pPr>
+            <w:r>
+              <w:rPr>
+                <w:lang w:val="en-US"/>
+              </w:rPr>
+              <w:t>2</w:t>
+            </w:r>
           </w:p>
         </w:tc>
       </w:tr>
@@ -157,12 +200,13 @@
           </w:tcPr>
           <w:p>
             <w:pPr>
-              <w:rPr>
-                <w:lang w:val="en-US"/>
-              </w:rPr>
-            </w:pPr>
-            <w:r>
-              <w:t>Retailer wants to be able to see the stock available</w:t>
+              <w:spacing w:line="259" w:lineRule="auto"/>
+              <w:rPr>
+                <w:lang w:val="en-US"/>
+              </w:rPr>
+            </w:pPr>
+            <w:r>
+              <w:t>Warehouse wants to provide a list of employees to HQ</w:t>
             </w:r>
           </w:p>
         </w:tc>
@@ -176,6 +220,18 @@
                 <w:lang w:val="en-US"/>
               </w:rPr>
             </w:pPr>
+            <w:r>
+              <w:rPr>
+                <w:lang w:val="en-US"/>
+              </w:rPr>
+              <w:t>6</w:t>
+            </w:r>
+            <w:r>
+              <w:rPr>
+                <w:lang w:val="en-US"/>
+              </w:rPr>
+              <w:t>hr</w:t>
+            </w:r>
           </w:p>
         </w:tc>
         <w:tc>
@@ -188,6 +244,12 @@
                 <w:lang w:val="en-US"/>
               </w:rPr>
             </w:pPr>
+            <w:r>
+              <w:rPr>
+                <w:lang w:val="en-US"/>
+              </w:rPr>
+              <w:t>3</w:t>
+            </w:r>
           </w:p>
         </w:tc>
       </w:tr>
@@ -198,12 +260,28 @@
           </w:tcPr>
           <w:p>
             <w:pPr>
-              <w:rPr>
-                <w:lang w:val="en-US"/>
-              </w:rPr>
-            </w:pPr>
-            <w:r>
-              <w:t>Warehouse want to provide stock inventory to HQ</w:t>
+              <w:spacing w:line="259" w:lineRule="auto"/>
+              <w:rPr>
+                <w:lang w:val="en-US"/>
+              </w:rPr>
+            </w:pPr>
+            <w:r>
+              <w:rPr>
+                <w:lang w:val="en-US"/>
+              </w:rPr>
+              <w:t>HQ wants inventory from</w:t>
+            </w:r>
+            <w:r>
+              <w:rPr>
+                <w:lang w:val="en-US"/>
+              </w:rPr>
+              <w:t xml:space="preserve"> </w:t>
+            </w:r>
+            <w:r>
+              <w:rPr>
+                <w:lang w:val="en-US"/>
+              </w:rPr>
+              <w:t>warehouse</w:t>
             </w:r>
           </w:p>
         </w:tc>
@@ -217,6 +295,18 @@
                 <w:lang w:val="en-US"/>
               </w:rPr>
             </w:pPr>
+            <w:r>
+              <w:rPr>
+                <w:lang w:val="en-US"/>
+              </w:rPr>
+              <w:t>4</w:t>
+            </w:r>
+            <w:r>
+              <w:rPr>
+                <w:lang w:val="en-US"/>
+              </w:rPr>
+              <w:t>hr</w:t>
+            </w:r>
           </w:p>
         </w:tc>
         <w:tc>
@@ -229,6 +319,12 @@
                 <w:lang w:val="en-US"/>
               </w:rPr>
             </w:pPr>
+            <w:r>
+              <w:rPr>
+                <w:lang w:val="en-US"/>
+              </w:rPr>
+              <w:t>4</w:t>
+            </w:r>
           </w:p>
         </w:tc>
       </w:tr>
@@ -244,7 +340,10 @@
               </w:rPr>
             </w:pPr>
             <w:r>
-              <w:t>Warehouse wants to provide a list of employees to HQ</w:t>
+              <w:rPr>
+                <w:lang w:val="en-US"/>
+              </w:rPr>
+              <w:t>HQ wants to have a list of employees at warehouses</w:t>
             </w:r>
           </w:p>
         </w:tc>
@@ -258,6 +357,18 @@
                 <w:lang w:val="en-US"/>
               </w:rPr>
             </w:pPr>
+            <w:r>
+              <w:rPr>
+                <w:lang w:val="en-US"/>
+              </w:rPr>
+              <w:t>6</w:t>
+            </w:r>
+            <w:r>
+              <w:rPr>
+                <w:lang w:val="en-US"/>
+              </w:rPr>
+              <w:t>hr</w:t>
+            </w:r>
           </w:p>
         </w:tc>
         <w:tc>
@@ -270,6 +381,12 @@
                 <w:lang w:val="en-US"/>
               </w:rPr>
             </w:pPr>
+            <w:r>
+              <w:rPr>
+                <w:lang w:val="en-US"/>
+              </w:rPr>
+              <w:t>5</w:t>
+            </w:r>
           </w:p>
         </w:tc>
       </w:tr>
@@ -280,12 +397,13 @@
           </w:tcPr>
           <w:p>
             <w:pPr>
-              <w:rPr>
-                <w:lang w:val="en-US"/>
-              </w:rPr>
-            </w:pPr>
-            <w:r>
-              <w:t>Warehouse wants to be able to see their stock</w:t>
+              <w:spacing w:line="259" w:lineRule="auto"/>
+              <w:rPr>
+                <w:lang w:val="en-US"/>
+              </w:rPr>
+            </w:pPr>
+            <w:r>
+              <w:t>HQ wants to have a list of employees in the headquarters</w:t>
             </w:r>
           </w:p>
         </w:tc>
@@ -299,6 +417,20 @@
                 <w:lang w:val="en-US"/>
               </w:rPr>
             </w:pPr>
+            <w:r>
+              <w:rPr>
+                <w:lang w:val="en-US"/>
+              </w:rPr>
+              <w:t>6</w:t>
+            </w:r>
+            <w:r>
+              <w:rPr>
+                <w:lang w:val="en-US"/>
+              </w:rPr>
+              <w:t>hr</w:t>
+            </w:r>
+            <w:bookmarkStart w:id="0" w:name="_GoBack"/>
+            <w:bookmarkEnd w:id="0"/>
           </w:p>
         </w:tc>
         <w:tc>
@@ -311,6 +443,12 @@
                 <w:lang w:val="en-US"/>
               </w:rPr>
             </w:pPr>
+            <w:r>
+              <w:rPr>
+                <w:lang w:val="en-US"/>
+              </w:rPr>
+              <w:t>6</w:t>
+            </w:r>
           </w:p>
         </w:tc>
       </w:tr>
@@ -321,8 +459,6 @@
           <w:lang w:val="en-US"/>
         </w:rPr>
       </w:pPr>
-      <w:bookmarkStart w:id="0" w:name="_GoBack"/>
-      <w:bookmarkEnd w:id="0"/>
     </w:p>
     <w:sectPr>
       <w:pgSz w:w="11906" w:h="16838"/>
@@ -450,15 +586,6 @@
   </w:abstractNum>
   <w:num w:numId="1">
     <w:abstractNumId w:val="0"/>
-    <w:lvlOverride w:ilvl="0"/>
-    <w:lvlOverride w:ilvl="1"/>
-    <w:lvlOverride w:ilvl="2"/>
-    <w:lvlOverride w:ilvl="3"/>
-    <w:lvlOverride w:ilvl="4"/>
-    <w:lvlOverride w:ilvl="5"/>
-    <w:lvlOverride w:ilvl="6"/>
-    <w:lvlOverride w:ilvl="7"/>
-    <w:lvlOverride w:ilvl="8"/>
   </w:num>
 </w:numbering>
 </file>
@@ -861,13 +988,13 @@
     <w:name w:val="Normal"/>
     <w:qFormat/>
   </w:style>
-  <w:style w:type="character" w:default="1" w:styleId="Standardskrifttypeiafsnit">
+  <w:style w:type="character" w:default="1" w:styleId="DefaultParagraphFont">
     <w:name w:val="Default Paragraph Font"/>
     <w:uiPriority w:val="1"/>
     <w:semiHidden/>
     <w:unhideWhenUsed/>
   </w:style>
-  <w:style w:type="table" w:default="1" w:styleId="Tabel-Normal">
+  <w:style w:type="table" w:default="1" w:styleId="TableNormal">
     <w:name w:val="Normal Table"/>
     <w:uiPriority w:val="99"/>
     <w:semiHidden/>
@@ -882,17 +1009,17 @@
       </w:tblCellMar>
     </w:tblPr>
   </w:style>
-  <w:style w:type="numbering" w:default="1" w:styleId="Ingenoversigt">
+  <w:style w:type="numbering" w:default="1" w:styleId="NoList">
     <w:name w:val="No List"/>
     <w:uiPriority w:val="99"/>
     <w:semiHidden/>
     <w:unhideWhenUsed/>
   </w:style>
-  <w:style w:type="paragraph" w:styleId="Titel">
+  <w:style w:type="paragraph" w:styleId="Title">
     <w:name w:val="Title"/>
     <w:basedOn w:val="Normal"/>
     <w:next w:val="Normal"/>
-    <w:link w:val="TitelTegn"/>
+    <w:link w:val="TitleChar"/>
     <w:uiPriority w:val="10"/>
     <w:qFormat/>
     <w:rsid w:val="0098340E"/>
@@ -908,10 +1035,10 @@
       <w:szCs w:val="56"/>
     </w:rPr>
   </w:style>
-  <w:style w:type="character" w:customStyle="1" w:styleId="TitelTegn">
-    <w:name w:val="Titel Tegn"/>
-    <w:basedOn w:val="Standardskrifttypeiafsnit"/>
-    <w:link w:val="Titel"/>
+  <w:style w:type="character" w:customStyle="1" w:styleId="TitleChar">
+    <w:name w:val="Title Char"/>
+    <w:basedOn w:val="DefaultParagraphFont"/>
+    <w:link w:val="Title"/>
     <w:uiPriority w:val="10"/>
     <w:rsid w:val="0098340E"/>
     <w:rPr>
@@ -922,9 +1049,9 @@
       <w:szCs w:val="56"/>
     </w:rPr>
   </w:style>
-  <w:style w:type="table" w:styleId="Tabel-Gitter">
+  <w:style w:type="table" w:styleId="TableGrid">
     <w:name w:val="Table Grid"/>
-    <w:basedOn w:val="Tabel-Normal"/>
+    <w:basedOn w:val="TableNormal"/>
     <w:uiPriority w:val="39"/>
     <w:rsid w:val="0098340E"/>
     <w:pPr>
@@ -941,7 +1068,7 @@
       </w:tblBorders>
     </w:tblPr>
   </w:style>
-  <w:style w:type="paragraph" w:styleId="Listeafsnit">
+  <w:style w:type="paragraph" w:styleId="ListParagraph">
     <w:name w:val="List Paragraph"/>
     <w:basedOn w:val="Normal"/>
     <w:uiPriority w:val="34"/>

</xml_diff>